<commit_message>
Added timeline to project design document.
</commit_message>
<xml_diff>
--- a/Week_1/Tijs Ruigrok - Project Design Doc.docx
+++ b/Week_1/Tijs Ruigrok - Project Design Doc.docx
@@ -3047,7 +3047,23 @@
                       <w:i/>
                       <w:color w:val="B7B7B7"/>
                     </w:rPr>
-                    <w:t>Functional feature(s) by milestone #1</w:t>
+                    <w:t xml:space="preserve">Basic player mechanics (moving, </w:t>
+                  </w:r>
+                  <w:proofErr w:type="gramStart"/>
+                  <w:r>
+                    <w:rPr>
+                      <w:i/>
+                      <w:color w:val="B7B7B7"/>
+                    </w:rPr>
+                    <w:t>can't</w:t>
+                  </w:r>
+                  <w:proofErr w:type="gramEnd"/>
+                  <w:r>
+                    <w:rPr>
+                      <w:i/>
+                      <w:color w:val="B7B7B7"/>
+                    </w:rPr>
+                    <w:t xml:space="preserve"> move off edge)</w:t>
                   </w:r>
                 </w:p>
               </w:tc>
@@ -3263,7 +3279,7 @@
                       <w:i/>
                       <w:color w:val="B7B7B7"/>
                     </w:rPr>
-                    <w:t>Functional feature(s) by milestone #2</w:t>
+                    <w:t>Enemy mechanics (moving cars, player losing HP/dying)</w:t>
                   </w:r>
                 </w:p>
               </w:tc>
@@ -3479,7 +3495,7 @@
                       <w:i/>
                       <w:color w:val="B7B7B7"/>
                     </w:rPr>
-                    <w:t>Functional feature(s) by milestone #3</w:t>
+                    <w:t>Win the game and add score/timer</w:t>
                   </w:r>
                 </w:p>
               </w:tc>
@@ -3688,7 +3704,21 @@
                       <w:i/>
                       <w:color w:val="B7B7B7"/>
                     </w:rPr>
-                    <w:t>Functional feature(s) by milestone #4</w:t>
+                    <w:t xml:space="preserve">Add models to player, </w:t>
+                  </w:r>
+                  <w:r>
+                    <w:rPr>
+                      <w:i/>
+                      <w:color w:val="B7B7B7"/>
+                    </w:rPr>
+                    <w:t>enemies,</w:t>
+                  </w:r>
+                  <w:r>
+                    <w:rPr>
+                      <w:i/>
+                      <w:color w:val="B7B7B7"/>
+                    </w:rPr>
+                    <w:t xml:space="preserve"> and environment</w:t>
                   </w:r>
                 </w:p>
               </w:tc>
@@ -3897,7 +3927,7 @@
                       <w:i/>
                       <w:color w:val="B7B7B7"/>
                     </w:rPr>
-                    <w:t>Functional feature(s) by milestone #5</w:t>
+                    <w:t>Create multiple playable levels</w:t>
                   </w:r>
                 </w:p>
               </w:tc>

</xml_diff>